<commit_message>
updated, all comments now in english
</commit_message>
<xml_diff>
--- a/20190318-pds-aufgabe-1p-hermann.docx
+++ b/20190318-pds-aufgabe-1p-hermann.docx
@@ -78,10 +78,21 @@
           <w:sz w:val="24"/>
           <w:szCs w:val="24"/>
         </w:rPr>
+        <w:t>Programm-</w:t>
+      </w:r>
+      <w:r>
+        <w:rPr>
+          <w:b/>
+          <w:sz w:val="24"/>
+          <w:szCs w:val="24"/>
+        </w:rPr>
         <w:t>Beschreibung</w:t>
       </w:r>
     </w:p>
     <w:p>
+      <w:pPr>
+        <w:spacing w:line="240" w:lineRule="auto"/>
+      </w:pPr>
       <w:r>
         <w:t xml:space="preserve">Die </w:t>
       </w:r>
@@ -93,88 +104,154 @@
       </w:r>
       <w:proofErr w:type="spellStart"/>
       <w:r>
-        <w:t>conv_v</w:t>
-      </w:r>
-      <w:bookmarkStart w:id="0" w:name="_GoBack"/>
-      <w:r>
-        <w:t>olume</w:t>
-      </w:r>
-      <w:bookmarkEnd w:id="0"/>
+        <w:t>conv_</w:t>
+      </w:r>
+      <w:r>
+        <w:t>length</w:t>
+      </w:r>
       <w:proofErr w:type="spellEnd"/>
       <w:r>
-        <w:t xml:space="preserve"> &lt;- </w:t>
+        <w:t xml:space="preserve"> konvertiert einen</w:t>
+      </w:r>
+      <w:r>
+        <w:t xml:space="preserve"> </w:t>
+      </w:r>
+      <w:r>
+        <w:t>Eingangswert</w:t>
+      </w:r>
+      <w:r>
+        <w:t xml:space="preserve"> (</w:t>
       </w:r>
       <w:proofErr w:type="spellStart"/>
-      <w:proofErr w:type="gramStart"/>
-      <w:r>
-        <w:t>function</w:t>
+      <w:r>
+        <w:t>value_in</w:t>
       </w:r>
       <w:proofErr w:type="spellEnd"/>
       <w:r>
+        <w:t>)</w:t>
+      </w:r>
+      <w:r>
+        <w:t xml:space="preserve"> einer</w:t>
+      </w:r>
+      <w:r>
+        <w:t xml:space="preserve"> definierten</w:t>
+      </w:r>
+      <w:r>
+        <w:t xml:space="preserve"> </w:t>
+      </w:r>
+      <w:r>
+        <w:t>Längen</w:t>
+      </w:r>
+      <w:r>
+        <w:t xml:space="preserve">einheit </w:t>
+      </w:r>
+      <w:r>
         <w:t>(</w:t>
       </w:r>
       <w:proofErr w:type="spellStart"/>
-      <w:proofErr w:type="gramEnd"/>
-      <w:r>
-        <w:t>value_in</w:t>
+      <w:r>
+        <w:t>unit_in</w:t>
       </w:r>
       <w:proofErr w:type="spellEnd"/>
       <w:r>
+        <w:t xml:space="preserve">) </w:t>
+      </w:r>
+      <w:r>
+        <w:t xml:space="preserve">in eine andere </w:t>
+      </w:r>
+      <w:r>
+        <w:t>Längen</w:t>
+      </w:r>
+      <w:r>
+        <w:t>einheit</w:t>
+      </w:r>
+      <w:r>
+        <w:t xml:space="preserve"> (</w:t>
+      </w:r>
+      <w:proofErr w:type="spellStart"/>
+      <w:r>
+        <w:t>unit_out</w:t>
+      </w:r>
+      <w:proofErr w:type="spellEnd"/>
+      <w:r>
+        <w:t>)</w:t>
+      </w:r>
+      <w:r>
+        <w:t xml:space="preserve"> um. Zulässige Einheiten sind:</w:t>
+      </w:r>
+      <w:r>
+        <w:t xml:space="preserve"> </w:t>
+      </w:r>
+      <w:r>
+        <w:t>Nanometer (</w:t>
+      </w:r>
+      <w:proofErr w:type="spellStart"/>
+      <w:r>
+        <w:t>nm</w:t>
+      </w:r>
+      <w:proofErr w:type="spellEnd"/>
+      <w:r>
+        <w:t>)</w:t>
+      </w:r>
+      <w:r>
+        <w:t>, Mikrometer (</w:t>
+      </w:r>
+      <w:proofErr w:type="spellStart"/>
+      <w:r>
+        <w:t>mum</w:t>
+      </w:r>
+      <w:proofErr w:type="spellEnd"/>
+      <w:r>
+        <w:t>), Milliliter(mm)</w:t>
+      </w:r>
+      <w:r>
         <w:t xml:space="preserve">, </w:t>
       </w:r>
+      <w:r>
+        <w:t xml:space="preserve">Zentimeter (cm), </w:t>
+      </w:r>
+      <w:r>
+        <w:t>Dezi</w:t>
+      </w:r>
+      <w:r>
+        <w:t>meter (</w:t>
+      </w:r>
       <w:proofErr w:type="spellStart"/>
       <w:r>
-        <w:t>unit_in</w:t>
+        <w:t>dm</w:t>
       </w:r>
       <w:proofErr w:type="spellEnd"/>
       <w:r>
-        <w:t xml:space="preserve">, </w:t>
+        <w:t>)</w:t>
+      </w:r>
+      <w:r>
+        <w:t>,</w:t>
+      </w:r>
+      <w:r>
+        <w:t xml:space="preserve"> Meter (m), Kilometer (km), Inch (in), Foot (</w:t>
       </w:r>
       <w:proofErr w:type="spellStart"/>
       <w:r>
-        <w:t>unit_out</w:t>
+        <w:t>ft</w:t>
       </w:r>
       <w:proofErr w:type="spellEnd"/>
       <w:r>
-        <w:t>) konvertiert einen</w:t>
-      </w:r>
-    </w:p>
-    <w:p>
-      <w:r>
-        <w:t>Eingangswert einer Volumeneinheit in eine andere Volumeneinheit um. Zulässige Einheiten sind:</w:t>
-      </w:r>
-    </w:p>
-    <w:p/>
-    <w:p>
-      <w:r>
-        <w:t>Milliliter, Deziliter, Liter, Hektoliter, Kubikzentimeter, Kubikmeter, US-Gallone, Brit. Gallone, US-</w:t>
-      </w:r>
-    </w:p>
-    <w:p>
-      <w:r>
-        <w:t xml:space="preserve">Pint, Brit. Pint, US fluid </w:t>
+        <w:t>), Yard (</w:t>
       </w:r>
       <w:proofErr w:type="spellStart"/>
       <w:r>
-        <w:t>ounce</w:t>
+        <w:t>yd</w:t>
       </w:r>
       <w:proofErr w:type="spellEnd"/>
       <w:r>
-        <w:t xml:space="preserve"> und Brit </w:t>
-      </w:r>
-      <w:proofErr w:type="spellStart"/>
-      <w:r>
-        <w:t>flouid</w:t>
-      </w:r>
-      <w:proofErr w:type="spellEnd"/>
-      <w:r>
-        <w:t xml:space="preserve"> </w:t>
-      </w:r>
-      <w:proofErr w:type="spellStart"/>
-      <w:r>
-        <w:t>ounce</w:t>
-      </w:r>
-      <w:proofErr w:type="spellEnd"/>
+        <w:t>)</w:t>
+      </w:r>
+      <w:r>
+        <w:t xml:space="preserve"> und</w:t>
+      </w:r>
+      <w:r>
+        <w:t xml:space="preserve"> Mile(mi)</w:t>
+      </w:r>
       <w:r>
         <w:t>.</w:t>
       </w:r>
@@ -182,7 +259,20 @@
     <w:p/>
     <w:p/>
     <w:p>
-      <w:r>
+      <w:pPr>
+        <w:pStyle w:val="Untertitel"/>
+        <w:rPr>
+          <w:b/>
+          <w:sz w:val="24"/>
+          <w:szCs w:val="24"/>
+        </w:rPr>
+      </w:pPr>
+      <w:r>
+        <w:rPr>
+          <w:b/>
+          <w:sz w:val="24"/>
+          <w:szCs w:val="24"/>
+        </w:rPr>
         <w:t>Implementierung</w:t>
       </w:r>
     </w:p>
@@ -190,6 +280,8 @@
       <w:r>
         <w:t>Umrechnung</w:t>
       </w:r>
+      <w:bookmarkStart w:id="0" w:name="_GoBack"/>
+      <w:bookmarkEnd w:id="0"/>
     </w:p>
     <w:p>
       <w:r>
@@ -204,7 +296,20 @@
     <w:p/>
     <w:p/>
     <w:p>
-      <w:r>
+      <w:pPr>
+        <w:pStyle w:val="Untertitel"/>
+        <w:rPr>
+          <w:b/>
+          <w:sz w:val="24"/>
+          <w:szCs w:val="24"/>
+        </w:rPr>
+      </w:pPr>
+      <w:r>
+        <w:rPr>
+          <w:b/>
+          <w:sz w:val="24"/>
+          <w:szCs w:val="24"/>
+        </w:rPr>
         <w:t>Ausnahme- und Fehlerbehandlung</w:t>
       </w:r>
     </w:p>

</xml_diff>